<commit_message>
🔃 refactor (feat) : update website Logic Lab anc create About Us
</commit_message>
<xml_diff>
--- a/skema website logic lab.docx
+++ b/skema website logic lab.docx
@@ -22,6 +22,60 @@
         </w:rPr>
         <w:t>Website Logic Lab</w:t>
       </w:r>
+    </w:p>
+    <w:p>
+      <w:pPr>
+        <w:widowControl w:val="0"/>
+        <w:rPr>
+          <w:b/>
+          <w:sz w:val="30"/>
+          <w:szCs w:val="30"/>
+          <w:rtl w:val="0"/>
+        </w:rPr>
+      </w:pPr>
+      <w:r>
+        <w:rPr>
+          <w:b/>
+          <w:sz w:val="30"/>
+          <w:szCs w:val="30"/>
+        </w:rPr>
+        <w:fldChar w:fldCharType="begin"/>
+      </w:r>
+      <w:r>
+        <w:rPr>
+          <w:b/>
+          <w:sz w:val="30"/>
+          <w:szCs w:val="30"/>
+        </w:rPr>
+        <w:instrText xml:space="preserve"> HYPERLINK "https://web-logic-lab.vercel.app/" </w:instrText>
+      </w:r>
+      <w:r>
+        <w:rPr>
+          <w:b/>
+          <w:sz w:val="30"/>
+          <w:szCs w:val="30"/>
+        </w:rPr>
+        <w:fldChar w:fldCharType="separate"/>
+      </w:r>
+      <w:r>
+        <w:rPr>
+          <w:rStyle w:val="10"/>
+          <w:b/>
+          <w:sz w:val="30"/>
+          <w:szCs w:val="30"/>
+        </w:rPr>
+        <w:t>https://web-logic-lab.vercel.app/</w:t>
+      </w:r>
+      <w:r>
+        <w:rPr>
+          <w:b/>
+          <w:sz w:val="30"/>
+          <w:szCs w:val="30"/>
+        </w:rPr>
+        <w:fldChar w:fldCharType="end"/>
+      </w:r>
+      <w:bookmarkStart w:id="0" w:name="_GoBack"/>
+      <w:bookmarkEnd w:id="0"/>
     </w:p>
     <w:p>
       <w:pPr>
@@ -829,7 +883,6 @@
           <w:lang w:val="en-US"/>
         </w:rPr>
       </w:pPr>
-      <w:bookmarkStart w:id="0" w:name="_GoBack"/>
       <w:r>
         <w:rPr>
           <w:rFonts w:hint="default"/>
@@ -840,7 +893,6 @@
         <w:t>https://heroicons.com/</w:t>
       </w:r>
     </w:p>
-    <w:bookmarkEnd w:id="0"/>
     <w:sectPr>
       <w:pgSz w:w="11909" w:h="16834"/>
       <w:pgMar w:top="1440" w:right="1440" w:bottom="1440" w:left="1440" w:header="720" w:footer="720" w:gutter="0"/>
@@ -1416,7 +1468,16 @@
       </w:tblCellMar>
     </w:tblPr>
   </w:style>
-  <w:style w:type="paragraph" w:styleId="10">
+  <w:style w:type="character" w:styleId="10">
+    <w:name w:val="Hyperlink"/>
+    <w:basedOn w:val="8"/>
+    <w:uiPriority w:val="0"/>
+    <w:rPr>
+      <w:color w:val="0000FF"/>
+      <w:u w:val="single"/>
+    </w:rPr>
+  </w:style>
+  <w:style w:type="paragraph" w:styleId="11">
     <w:name w:val="Subtitle"/>
     <w:basedOn w:val="1"/>
     <w:next w:val="1"/>
@@ -1435,7 +1496,7 @@
       <w:szCs w:val="30"/>
     </w:rPr>
   </w:style>
-  <w:style w:type="paragraph" w:styleId="11">
+  <w:style w:type="paragraph" w:styleId="12">
     <w:name w:val="Title"/>
     <w:basedOn w:val="1"/>
     <w:next w:val="1"/>
@@ -1452,7 +1513,7 @@
       <w:szCs w:val="52"/>
     </w:rPr>
   </w:style>
-  <w:style w:type="table" w:customStyle="1" w:styleId="12">
+  <w:style w:type="table" w:customStyle="1" w:styleId="13">
     <w:name w:val="Table Normal1"/>
     <w:qFormat/>
     <w:uiPriority w:val="0"/>

</xml_diff>